<commit_message>
updated top of affidavit addendum with more info on case
</commit_message>
<xml_diff>
--- a/docassemble/VTRFApackage/data/templates/RFAaffidavit_addendum.docx
+++ b/docassemble/VTRFApackage/data/templates/RFAaffidavit_addendum.docx
@@ -1,6 +1,6 @@
 
 <file path=word/document.xml><?xml version="1.0" encoding="utf-8"?>
-<w:document xmlns:wpc="http://schemas.microsoft.com/office/word/2010/wordprocessingCanvas" xmlns:cx="http://schemas.microsoft.com/office/drawing/2014/chartex" xmlns:cx1="http://schemas.microsoft.com/office/drawing/2015/9/8/chartex" xmlns:cx2="http://schemas.microsoft.com/office/drawing/2015/10/21/chartex" xmlns:cx3="http://schemas.microsoft.com/office/drawing/2016/5/9/chartex" xmlns:cx4="http://schemas.microsoft.com/office/drawing/2016/5/10/chartex" xmlns:cx5="http://schemas.microsoft.com/office/drawing/2016/5/11/chartex" xmlns:cx6="http://schemas.microsoft.com/office/drawing/2016/5/12/chartex" xmlns:cx7="http://schemas.microsoft.com/office/drawing/2016/5/13/chartex" xmlns:cx8="http://schemas.microsoft.com/office/drawing/2016/5/14/chartex" xmlns:mc="http://schemas.openxmlformats.org/markup-compatibility/2006" xmlns:aink="http://schemas.microsoft.com/office/drawing/2016/ink" xmlns:am3d="http://schemas.microsoft.com/office/drawing/2017/model3d" xmlns:o="urn:schemas-microsoft-com:office:office" xmlns:oel="http://schemas.microsoft.com/office/2019/extlst" xmlns:r="http://schemas.openxmlformats.org/officeDocument/2006/relationships" xmlns:m="http://schemas.openxmlformats.org/officeDocument/2006/math" xmlns:v="urn:schemas-microsoft-com:vml" xmlns:wp14="http://schemas.microsoft.com/office/word/2010/wordprocessingDrawing" xmlns:wp="http://schemas.openxmlformats.org/drawingml/2006/wordprocessingDrawing" xmlns:w10="urn:schemas-microsoft-com:office:word" xmlns:w="http://schemas.openxmlformats.org/wordprocessingml/2006/main" xmlns:w14="http://schemas.microsoft.com/office/word/2010/wordml" xmlns:w15="http://schemas.microsoft.com/office/word/2012/wordml" xmlns:w16cex="http://schemas.microsoft.com/office/word/2018/wordml/cex" xmlns:w16cid="http://schemas.microsoft.com/office/word/2016/wordml/cid" xmlns:w16="http://schemas.microsoft.com/office/word/2018/wordml" xmlns:w16sdtdh="http://schemas.microsoft.com/office/word/2020/wordml/sdtdatahash" xmlns:w16se="http://schemas.microsoft.com/office/word/2015/wordml/symex" xmlns:wpg="http://schemas.microsoft.com/office/word/2010/wordprocessingGroup" xmlns:wpi="http://schemas.microsoft.com/office/word/2010/wordprocessingInk" xmlns:wne="http://schemas.microsoft.com/office/word/2006/wordml" xmlns:wps="http://schemas.microsoft.com/office/word/2010/wordprocessingShape" mc:Ignorable="w14 w15 w16se w16cid w16 w16cex w16sdtdh wp14">
+<w:document xmlns:wpc="http://schemas.microsoft.com/office/word/2010/wordprocessingCanvas" xmlns:cx="http://schemas.microsoft.com/office/drawing/2014/chartex" xmlns:cx1="http://schemas.microsoft.com/office/drawing/2015/9/8/chartex" xmlns:cx2="http://schemas.microsoft.com/office/drawing/2015/10/21/chartex" xmlns:cx3="http://schemas.microsoft.com/office/drawing/2016/5/9/chartex" xmlns:cx4="http://schemas.microsoft.com/office/drawing/2016/5/10/chartex" xmlns:cx5="http://schemas.microsoft.com/office/drawing/2016/5/11/chartex" xmlns:cx6="http://schemas.microsoft.com/office/drawing/2016/5/12/chartex" xmlns:cx7="http://schemas.microsoft.com/office/drawing/2016/5/13/chartex" xmlns:cx8="http://schemas.microsoft.com/office/drawing/2016/5/14/chartex" xmlns:mc="http://schemas.openxmlformats.org/markup-compatibility/2006" xmlns:aink="http://schemas.microsoft.com/office/drawing/2016/ink" xmlns:am3d="http://schemas.microsoft.com/office/drawing/2017/model3d" xmlns:o="urn:schemas-microsoft-com:office:office" xmlns:oel="http://schemas.microsoft.com/office/2019/extlst" xmlns:r="http://schemas.openxmlformats.org/officeDocument/2006/relationships" xmlns:m="http://schemas.openxmlformats.org/officeDocument/2006/math" xmlns:v="urn:schemas-microsoft-com:vml" xmlns:wp14="http://schemas.microsoft.com/office/word/2010/wordprocessingDrawing" xmlns:wp="http://schemas.openxmlformats.org/drawingml/2006/wordprocessingDrawing" xmlns:w10="urn:schemas-microsoft-com:office:word" xmlns:w="http://schemas.openxmlformats.org/wordprocessingml/2006/main" xmlns:w14="http://schemas.microsoft.com/office/word/2010/wordml" xmlns:w15="http://schemas.microsoft.com/office/word/2012/wordml" xmlns:w16cex="http://schemas.microsoft.com/office/word/2018/wordml/cex" xmlns:w16cid="http://schemas.microsoft.com/office/word/2016/wordml/cid" xmlns:w16="http://schemas.microsoft.com/office/word/2018/wordml" xmlns:w16du="http://schemas.microsoft.com/office/word/2023/wordml/word16du" xmlns:w16sdtdh="http://schemas.microsoft.com/office/word/2020/wordml/sdtdatahash" xmlns:w16se="http://schemas.microsoft.com/office/word/2015/wordml/symex" xmlns:wpg="http://schemas.microsoft.com/office/word/2010/wordprocessingGroup" xmlns:wpi="http://schemas.microsoft.com/office/word/2010/wordprocessingInk" xmlns:wne="http://schemas.microsoft.com/office/word/2006/wordml" xmlns:wps="http://schemas.microsoft.com/office/word/2010/wordprocessingShape" mc:Ignorable="w14 w15 w16se w16cid w16 w16cex w16sdtdh w16du wp14">
   <w:body>
     <w:p>
       <w:pPr>
@@ -10,9 +10,79 @@
           <w:numId w:val="2"/>
         </w:numPr>
         <w:jc w:val="center"/>
-      </w:pPr>
-      <w:r>
+        <w:rPr>
+          <w:rFonts w:ascii="Arial" w:hAnsi="Arial" w:cs="Arial"/>
+          <w:sz w:val="32"/>
+          <w:szCs w:val="32"/>
+        </w:rPr>
+      </w:pPr>
+      <w:r>
+        <w:rPr>
+          <w:rFonts w:ascii="Arial" w:hAnsi="Arial" w:cs="Arial"/>
+          <w:sz w:val="32"/>
+          <w:szCs w:val="32"/>
+        </w:rPr>
         <w:t>ADDENDUM</w:t>
+      </w:r>
+    </w:p>
+    <w:p>
+      <w:pPr>
+        <w:pStyle w:val="Heading2"/>
+        <w:spacing w:before="0"/>
+        <w:jc w:val="center"/>
+        <w:rPr>
+          <w:rFonts w:ascii="Arial" w:hAnsi="Arial" w:cs="Arial"/>
+          <w:sz w:val="28"/>
+          <w:szCs w:val="28"/>
+        </w:rPr>
+      </w:pPr>
+      <w:r>
+        <w:rPr>
+          <w:rFonts w:ascii="Arial" w:hAnsi="Arial" w:cs="Arial"/>
+          <w:sz w:val="28"/>
+          <w:szCs w:val="28"/>
+        </w:rPr>
+        <w:t>Affidavit in Support of Relief from Abuse Complaint</w:t>
+      </w:r>
+    </w:p>
+    <w:p>
+      <w:pPr>
+        <w:pStyle w:val="Heading2"/>
+        <w:spacing w:before="0"/>
+        <w:jc w:val="center"/>
+        <w:rPr>
+          <w:rFonts w:ascii="Arial" w:hAnsi="Arial" w:cs="Arial"/>
+          <w:sz w:val="28"/>
+          <w:szCs w:val="28"/>
+        </w:rPr>
+      </w:pPr>
+      <w:r>
+        <w:rPr>
+          <w:rFonts w:ascii="Arial" w:hAnsi="Arial" w:cs="Arial"/>
+          <w:sz w:val="28"/>
+          <w:szCs w:val="28"/>
+        </w:rPr>
+        <w:t>Family Division, {{ trial_court.address.county }} Unit</w:t>
+      </w:r>
+    </w:p>
+    <w:p>
+      <w:pPr>
+        <w:pStyle w:val="Heading2"/>
+        <w:spacing w:before="0"/>
+        <w:jc w:val="center"/>
+        <w:rPr>
+          <w:rFonts w:ascii="Arial" w:hAnsi="Arial" w:cs="Arial"/>
+          <w:sz w:val="28"/>
+          <w:szCs w:val="28"/>
+        </w:rPr>
+      </w:pPr>
+      <w:r>
+        <w:rPr>
+          <w:rFonts w:ascii="Arial" w:hAnsi="Arial" w:cs="Arial"/>
+          <w:sz w:val="28"/>
+          <w:szCs w:val="28"/>
+        </w:rPr>
+        <w:t>{{ users[0] }} v. {{ other_parties[0] }}</w:t>
       </w:r>
     </w:p>
     <w:p>
@@ -24,249 +94,106 @@
         <w:spacing w:after="0" w:line="240" w:lineRule="auto"/>
         <w:jc w:val="center"/>
         <w:rPr>
-          <w:rFonts w:cstheme="minorHAnsi"/>
-          <w:sz w:val="24"/>
-          <w:szCs w:val="24"/>
-        </w:rPr>
-      </w:pPr>
-      <w:r>
-        <w:rPr>
-          <w:rFonts w:cstheme="minorHAnsi"/>
-          <w:sz w:val="24"/>
-          <w:szCs w:val="24"/>
-        </w:rPr>
-        <w:t>FAMILY DIVISION</w:t>
-      </w:r>
+          <w:rFonts w:ascii="Arial" w:hAnsi="Arial" w:cs="Arial"/>
+          <w:sz w:val="24"/>
+          <w:szCs w:val="24"/>
+        </w:rPr>
+      </w:pPr>
     </w:p>
     <w:p>
       <w:pPr>
-        <w:numPr>
-          <w:ilvl w:val="0"/>
-          <w:numId w:val="2"/>
-        </w:numPr>
-        <w:spacing w:after="0" w:line="240" w:lineRule="auto"/>
-        <w:jc w:val="center"/>
-        <w:rPr>
-          <w:rFonts w:cstheme="minorHAnsi"/>
-          <w:sz w:val="24"/>
-          <w:szCs w:val="24"/>
-        </w:rPr>
-      </w:pPr>
-      <w:r>
-        <w:rPr>
-          <w:rFonts w:cstheme="minorHAnsi"/>
-          <w:sz w:val="24"/>
-          <w:szCs w:val="24"/>
-        </w:rPr>
-        <w:t>SUPERIOR</w:t>
-      </w:r>
-      <w:r>
-        <w:rPr>
-          <w:rFonts w:cstheme="minorHAnsi"/>
-          <w:sz w:val="24"/>
-          <w:szCs w:val="24"/>
-        </w:rPr>
-        <w:t xml:space="preserve"> COURT</w:t>
+        <w:rPr>
+          <w:rFonts w:ascii="Arial" w:hAnsi="Arial" w:cs="Arial"/>
+          <w:sz w:val="24"/>
+          <w:szCs w:val="24"/>
+        </w:rPr>
+      </w:pPr>
+      <w:r>
+        <w:rPr>
+          <w:rFonts w:ascii="Arial" w:hAnsi="Arial" w:cs="Arial"/>
+          <w:sz w:val="24"/>
+          <w:szCs w:val="24"/>
+        </w:rPr>
+        <w:t xml:space="preserve">{%p for field in </w:t>
+      </w:r>
+      <w:r>
+        <w:rPr>
+          <w:rFonts w:ascii="Arial" w:hAnsi="Arial" w:cs="Arial"/>
+          <w:sz w:val="24"/>
+          <w:szCs w:val="24"/>
+        </w:rPr>
+        <w:t>RFAaffidavit</w:t>
+      </w:r>
+      <w:r>
+        <w:rPr>
+          <w:rFonts w:ascii="Arial" w:hAnsi="Arial" w:cs="Arial"/>
+          <w:sz w:val="24"/>
+          <w:szCs w:val="24"/>
+        </w:rPr>
+        <w:t>.overflow() %}</w:t>
       </w:r>
     </w:p>
     <w:p>
       <w:pPr>
-        <w:numPr>
-          <w:ilvl w:val="0"/>
-          <w:numId w:val="2"/>
-        </w:numPr>
-        <w:spacing w:after="0" w:line="240" w:lineRule="auto"/>
-        <w:jc w:val="center"/>
-        <w:rPr>
-          <w:rFonts w:cstheme="minorHAnsi"/>
-          <w:sz w:val="24"/>
-          <w:szCs w:val="24"/>
-        </w:rPr>
-      </w:pPr>
-      <w:proofErr w:type="gramStart"/>
-      <w:r>
-        <w:rPr>
-          <w:rFonts w:cstheme="minorHAnsi"/>
-          <w:sz w:val="24"/>
-          <w:szCs w:val="24"/>
-        </w:rPr>
-        <w:t xml:space="preserve">{{ </w:t>
-      </w:r>
-      <w:proofErr w:type="spellStart"/>
-      <w:r>
-        <w:rPr>
-          <w:rFonts w:cstheme="minorHAnsi"/>
-          <w:sz w:val="24"/>
-          <w:szCs w:val="24"/>
-        </w:rPr>
-        <w:t>trial</w:t>
-      </w:r>
-      <w:proofErr w:type="gramEnd"/>
-      <w:r>
-        <w:rPr>
-          <w:rFonts w:cstheme="minorHAnsi"/>
-          <w:sz w:val="24"/>
-          <w:szCs w:val="24"/>
-        </w:rPr>
-        <w:t>_court</w:t>
-      </w:r>
-      <w:r>
-        <w:rPr>
-          <w:rFonts w:cstheme="minorHAnsi"/>
-          <w:sz w:val="24"/>
-          <w:szCs w:val="24"/>
-        </w:rPr>
-        <w:t>.address.county</w:t>
-      </w:r>
-      <w:proofErr w:type="spellEnd"/>
-      <w:r>
-        <w:rPr>
-          <w:rFonts w:cstheme="minorHAnsi"/>
-          <w:sz w:val="24"/>
-          <w:szCs w:val="24"/>
-        </w:rPr>
-        <w:t xml:space="preserve"> }}</w:t>
+        <w:rPr>
+          <w:rFonts w:ascii="Arial" w:hAnsi="Arial" w:cs="Arial"/>
+          <w:sz w:val="24"/>
+          <w:szCs w:val="24"/>
+        </w:rPr>
+      </w:pPr>
+      <w:r>
+        <w:rPr>
+          <w:rFonts w:ascii="Arial" w:hAnsi="Arial" w:cs="Arial"/>
+          <w:sz w:val="24"/>
+          <w:szCs w:val="24"/>
+        </w:rPr>
+        <w:t>{%p if field.is_</w:t>
+      </w:r>
+      <w:r>
+        <w:rPr>
+          <w:rFonts w:ascii="Arial" w:hAnsi="Arial" w:cs="Arial"/>
+          <w:sz w:val="24"/>
+          <w:szCs w:val="24"/>
+        </w:rPr>
+        <w:t>object_list</w:t>
+      </w:r>
+      <w:r>
+        <w:rPr>
+          <w:rFonts w:ascii="Arial" w:hAnsi="Arial" w:cs="Arial"/>
+          <w:sz w:val="24"/>
+          <w:szCs w:val="24"/>
+        </w:rPr>
+        <w:t xml:space="preserve">() %} </w:t>
       </w:r>
     </w:p>
     <w:p>
       <w:pPr>
-        <w:numPr>
-          <w:ilvl w:val="0"/>
-          <w:numId w:val="2"/>
-        </w:numPr>
-        <w:spacing w:after="0" w:line="240" w:lineRule="auto"/>
-        <w:jc w:val="center"/>
-        <w:rPr>
-          <w:rFonts w:cstheme="minorHAnsi"/>
-          <w:sz w:val="24"/>
-          <w:szCs w:val="24"/>
-        </w:rPr>
-      </w:pPr>
-    </w:p>
-    <w:p>
-      <w:pPr>
-        <w:rPr>
-          <w:rFonts w:cstheme="minorHAnsi"/>
-          <w:sz w:val="24"/>
-          <w:szCs w:val="24"/>
-        </w:rPr>
-      </w:pPr>
-      <w:r>
-        <w:rPr>
-          <w:rFonts w:cstheme="minorHAnsi"/>
-          <w:sz w:val="24"/>
-          <w:szCs w:val="24"/>
-        </w:rPr>
-        <w:t xml:space="preserve">{%p for field in </w:t>
-      </w:r>
-      <w:proofErr w:type="spellStart"/>
-      <w:r>
-        <w:rPr>
-          <w:rFonts w:cstheme="minorHAnsi"/>
-          <w:sz w:val="24"/>
-          <w:szCs w:val="24"/>
-        </w:rPr>
-        <w:t>RFAaffidavit</w:t>
-      </w:r>
-      <w:r>
-        <w:rPr>
-          <w:rFonts w:cstheme="minorHAnsi"/>
-          <w:sz w:val="24"/>
-          <w:szCs w:val="24"/>
-        </w:rPr>
-        <w:t>.overflow</w:t>
-      </w:r>
-      <w:proofErr w:type="spellEnd"/>
-      <w:r>
-        <w:rPr>
-          <w:rFonts w:cstheme="minorHAnsi"/>
-          <w:sz w:val="24"/>
-          <w:szCs w:val="24"/>
-        </w:rPr>
-        <w:t>() %}</w:t>
-      </w:r>
-    </w:p>
-    <w:p>
-      <w:pPr>
-        <w:rPr>
-          <w:rFonts w:cstheme="minorHAnsi"/>
-          <w:sz w:val="24"/>
-          <w:szCs w:val="24"/>
-        </w:rPr>
-      </w:pPr>
-      <w:r>
-        <w:rPr>
-          <w:rFonts w:cstheme="minorHAnsi"/>
-          <w:sz w:val="24"/>
-          <w:szCs w:val="24"/>
-        </w:rPr>
-        <w:t xml:space="preserve">{%p if </w:t>
-      </w:r>
-      <w:proofErr w:type="spellStart"/>
-      <w:r>
-        <w:rPr>
-          <w:rFonts w:cstheme="minorHAnsi"/>
-          <w:sz w:val="24"/>
-          <w:szCs w:val="24"/>
-        </w:rPr>
-        <w:t>field.is_</w:t>
-      </w:r>
-      <w:r>
-        <w:rPr>
-          <w:rFonts w:cstheme="minorHAnsi"/>
-          <w:sz w:val="24"/>
-          <w:szCs w:val="24"/>
-        </w:rPr>
-        <w:t>object_list</w:t>
-      </w:r>
-      <w:proofErr w:type="spellEnd"/>
-      <w:r>
-        <w:rPr>
-          <w:rFonts w:cstheme="minorHAnsi"/>
-          <w:sz w:val="24"/>
-          <w:szCs w:val="24"/>
-        </w:rPr>
-        <w:t xml:space="preserve">() %} </w:t>
-      </w:r>
-    </w:p>
-    <w:p>
-      <w:pPr>
         <w:pStyle w:val="Heading2"/>
         <w:rPr>
-          <w:rFonts w:asciiTheme="minorHAnsi" w:hAnsiTheme="minorHAnsi" w:cstheme="minorHAnsi"/>
-          <w:sz w:val="24"/>
-          <w:szCs w:val="24"/>
-        </w:rPr>
-      </w:pPr>
-      <w:r>
-        <w:rPr>
-          <w:rFonts w:asciiTheme="minorHAnsi" w:hAnsiTheme="minorHAnsi" w:cstheme="minorHAnsi"/>
-          <w:sz w:val="24"/>
-          <w:szCs w:val="24"/>
-        </w:rPr>
-        <w:t xml:space="preserve">{{ </w:t>
-      </w:r>
-      <w:proofErr w:type="spellStart"/>
-      <w:r>
-        <w:rPr>
-          <w:rFonts w:asciiTheme="minorHAnsi" w:hAnsiTheme="minorHAnsi" w:cstheme="minorHAnsi"/>
-          <w:sz w:val="24"/>
-          <w:szCs w:val="24"/>
-        </w:rPr>
-        <w:t>field.</w:t>
-      </w:r>
-      <w:r>
-        <w:rPr>
-          <w:rFonts w:asciiTheme="minorHAnsi" w:hAnsiTheme="minorHAnsi" w:cstheme="minorHAnsi"/>
+          <w:rFonts w:ascii="Arial" w:hAnsi="Arial" w:cs="Arial"/>
+          <w:sz w:val="24"/>
+          <w:szCs w:val="24"/>
+        </w:rPr>
+      </w:pPr>
+      <w:r>
+        <w:rPr>
+          <w:rFonts w:ascii="Arial" w:hAnsi="Arial" w:cs="Arial"/>
+          <w:sz w:val="24"/>
+          <w:szCs w:val="24"/>
+        </w:rPr>
+        <w:t>{{ field.</w:t>
+      </w:r>
+      <w:r>
+        <w:rPr>
+          <w:rFonts w:ascii="Arial" w:hAnsi="Arial" w:cs="Arial"/>
           <w:sz w:val="24"/>
           <w:szCs w:val="24"/>
         </w:rPr>
         <w:t>label</w:t>
       </w:r>
-      <w:proofErr w:type="spellEnd"/>
-      <w:r>
-        <w:rPr>
-          <w:rFonts w:asciiTheme="minorHAnsi" w:hAnsiTheme="minorHAnsi" w:cstheme="minorHAnsi"/>
+      <w:r>
+        <w:rPr>
+          <w:rFonts w:ascii="Arial" w:hAnsi="Arial" w:cs="Arial"/>
           <w:sz w:val="24"/>
           <w:szCs w:val="24"/>
         </w:rPr>
@@ -292,7 +219,7 @@
           <w:p>
             <w:pPr>
               <w:rPr>
-                <w:rFonts w:cstheme="minorHAnsi"/>
+                <w:rFonts w:ascii="Arial" w:hAnsi="Arial" w:cs="Arial"/>
                 <w:b/>
                 <w:sz w:val="24"/>
                 <w:szCs w:val="24"/>
@@ -300,7 +227,7 @@
             </w:pPr>
             <w:r>
               <w:rPr>
-                <w:rFonts w:cstheme="minorHAnsi"/>
+                <w:rFonts w:ascii="Arial" w:hAnsi="Arial" w:cs="Arial"/>
                 <w:b/>
                 <w:sz w:val="24"/>
                 <w:szCs w:val="24"/>
@@ -310,7 +237,7 @@
             <w:proofErr w:type="spellStart"/>
             <w:r>
               <w:rPr>
-                <w:rFonts w:cstheme="minorHAnsi"/>
+                <w:rFonts w:ascii="Arial" w:hAnsi="Arial" w:cs="Arial"/>
                 <w:b/>
                 <w:sz w:val="24"/>
                 <w:szCs w:val="24"/>
@@ -320,7 +247,7 @@
             <w:proofErr w:type="spellEnd"/>
             <w:r>
               <w:rPr>
-                <w:rFonts w:cstheme="minorHAnsi"/>
+                <w:rFonts w:ascii="Arial" w:hAnsi="Arial" w:cs="Arial"/>
                 <w:b/>
                 <w:sz w:val="24"/>
                 <w:szCs w:val="24"/>
@@ -330,7 +257,7 @@
             <w:proofErr w:type="spellStart"/>
             <w:r>
               <w:rPr>
-                <w:rFonts w:cstheme="minorHAnsi"/>
+                <w:rFonts w:ascii="Arial" w:hAnsi="Arial" w:cs="Arial"/>
                 <w:b/>
                 <w:sz w:val="24"/>
                 <w:szCs w:val="24"/>
@@ -340,7 +267,7 @@
             <w:proofErr w:type="spellEnd"/>
             <w:r>
               <w:rPr>
-                <w:rFonts w:cstheme="minorHAnsi"/>
+                <w:rFonts w:ascii="Arial" w:hAnsi="Arial" w:cs="Arial"/>
                 <w:b/>
                 <w:sz w:val="24"/>
                 <w:szCs w:val="24"/>
@@ -356,7 +283,7 @@
           <w:p>
             <w:pPr>
               <w:rPr>
-                <w:rFonts w:cstheme="minorHAnsi"/>
+                <w:rFonts w:ascii="Arial" w:hAnsi="Arial" w:cs="Arial"/>
                 <w:b/>
                 <w:sz w:val="24"/>
                 <w:szCs w:val="24"/>
@@ -364,7 +291,7 @@
             </w:pPr>
             <w:r>
               <w:rPr>
-                <w:rFonts w:cstheme="minorHAnsi"/>
+                <w:rFonts w:ascii="Arial" w:hAnsi="Arial" w:cs="Arial"/>
                 <w:b/>
                 <w:sz w:val="24"/>
                 <w:szCs w:val="24"/>
@@ -373,7 +300,7 @@
             </w:r>
             <w:r>
               <w:rPr>
-                <w:rFonts w:cstheme="minorHAnsi"/>
+                <w:rFonts w:ascii="Arial" w:hAnsi="Arial" w:cs="Arial"/>
                 <w:b/>
                 <w:sz w:val="24"/>
                 <w:szCs w:val="24"/>
@@ -382,7 +309,7 @@
             </w:r>
             <w:r>
               <w:rPr>
-                <w:rFonts w:cstheme="minorHAnsi"/>
+                <w:rFonts w:ascii="Arial" w:hAnsi="Arial" w:cs="Arial"/>
                 <w:b/>
                 <w:sz w:val="24"/>
                 <w:szCs w:val="24"/>
@@ -398,7 +325,7 @@
           <w:p>
             <w:pPr>
               <w:rPr>
-                <w:rFonts w:cstheme="minorHAnsi"/>
+                <w:rFonts w:ascii="Arial" w:hAnsi="Arial" w:cs="Arial"/>
                 <w:b/>
                 <w:sz w:val="24"/>
                 <w:szCs w:val="24"/>
@@ -406,7 +333,7 @@
             </w:pPr>
             <w:r>
               <w:rPr>
-                <w:rFonts w:cstheme="minorHAnsi"/>
+                <w:rFonts w:ascii="Arial" w:hAnsi="Arial" w:cs="Arial"/>
                 <w:b/>
                 <w:sz w:val="24"/>
                 <w:szCs w:val="24"/>
@@ -416,7 +343,7 @@
             <w:proofErr w:type="spellStart"/>
             <w:r>
               <w:rPr>
-                <w:rFonts w:cstheme="minorHAnsi"/>
+                <w:rFonts w:ascii="Arial" w:hAnsi="Arial" w:cs="Arial"/>
                 <w:b/>
                 <w:sz w:val="24"/>
                 <w:szCs w:val="24"/>
@@ -426,7 +353,7 @@
             <w:proofErr w:type="spellEnd"/>
             <w:r>
               <w:rPr>
-                <w:rFonts w:cstheme="minorHAnsi"/>
+                <w:rFonts w:ascii="Arial" w:hAnsi="Arial" w:cs="Arial"/>
                 <w:b/>
                 <w:sz w:val="24"/>
                 <w:szCs w:val="24"/>
@@ -436,7 +363,7 @@
             <w:proofErr w:type="spellStart"/>
             <w:r>
               <w:rPr>
-                <w:rFonts w:cstheme="minorHAnsi"/>
+                <w:rFonts w:ascii="Arial" w:hAnsi="Arial" w:cs="Arial"/>
                 <w:b/>
                 <w:sz w:val="24"/>
                 <w:szCs w:val="24"/>
@@ -446,7 +373,7 @@
             <w:proofErr w:type="spellEnd"/>
             <w:r>
               <w:rPr>
-                <w:rFonts w:cstheme="minorHAnsi"/>
+                <w:rFonts w:ascii="Arial" w:hAnsi="Arial" w:cs="Arial"/>
                 <w:b/>
                 <w:sz w:val="24"/>
                 <w:szCs w:val="24"/>
@@ -464,14 +391,14 @@
           <w:p>
             <w:pPr>
               <w:rPr>
-                <w:rFonts w:cstheme="minorHAnsi"/>
+                <w:rFonts w:ascii="Arial" w:hAnsi="Arial" w:cs="Arial"/>
                 <w:sz w:val="24"/>
                 <w:szCs w:val="24"/>
               </w:rPr>
             </w:pPr>
             <w:r>
               <w:rPr>
-                <w:rFonts w:cstheme="minorHAnsi"/>
+                <w:rFonts w:ascii="Arial" w:hAnsi="Arial" w:cs="Arial"/>
                 <w:sz w:val="24"/>
                 <w:szCs w:val="24"/>
               </w:rPr>
@@ -480,7 +407,7 @@
             <w:proofErr w:type="spellStart"/>
             <w:r>
               <w:rPr>
-                <w:rFonts w:cstheme="minorHAnsi"/>
+                <w:rFonts w:ascii="Arial" w:hAnsi="Arial" w:cs="Arial"/>
                 <w:sz w:val="24"/>
                 <w:szCs w:val="24"/>
               </w:rPr>
@@ -489,7 +416,7 @@
             <w:proofErr w:type="spellEnd"/>
             <w:r>
               <w:rPr>
-                <w:rFonts w:cstheme="minorHAnsi"/>
+                <w:rFonts w:ascii="Arial" w:hAnsi="Arial" w:cs="Arial"/>
                 <w:sz w:val="24"/>
                 <w:szCs w:val="24"/>
               </w:rPr>
@@ -504,7 +431,7 @@
           <w:p>
             <w:pPr>
               <w:rPr>
-                <w:rFonts w:cstheme="minorHAnsi"/>
+                <w:rFonts w:ascii="Arial" w:hAnsi="Arial" w:cs="Arial"/>
                 <w:sz w:val="24"/>
                 <w:szCs w:val="24"/>
               </w:rPr>
@@ -518,7 +445,7 @@
           <w:p>
             <w:pPr>
               <w:rPr>
-                <w:rFonts w:cstheme="minorHAnsi"/>
+                <w:rFonts w:ascii="Arial" w:hAnsi="Arial" w:cs="Arial"/>
                 <w:sz w:val="24"/>
                 <w:szCs w:val="24"/>
               </w:rPr>
@@ -534,14 +461,14 @@
           <w:p>
             <w:pPr>
               <w:rPr>
-                <w:rFonts w:cstheme="minorHAnsi"/>
+                <w:rFonts w:ascii="Arial" w:hAnsi="Arial" w:cs="Arial"/>
                 <w:sz w:val="24"/>
                 <w:szCs w:val="24"/>
               </w:rPr>
             </w:pPr>
             <w:r>
               <w:rPr>
-                <w:rFonts w:cstheme="minorHAnsi"/>
+                <w:rFonts w:ascii="Arial" w:hAnsi="Arial" w:cs="Arial"/>
                 <w:sz w:val="24"/>
                 <w:szCs w:val="24"/>
               </w:rPr>
@@ -550,7 +477,7 @@
             <w:proofErr w:type="spellStart"/>
             <w:r>
               <w:rPr>
-                <w:rFonts w:cstheme="minorHAnsi"/>
+                <w:rFonts w:ascii="Arial" w:hAnsi="Arial" w:cs="Arial"/>
                 <w:sz w:val="24"/>
                 <w:szCs w:val="24"/>
               </w:rPr>
@@ -559,7 +486,7 @@
             <w:proofErr w:type="spellEnd"/>
             <w:r>
               <w:rPr>
-                <w:rFonts w:cstheme="minorHAnsi"/>
+                <w:rFonts w:ascii="Arial" w:hAnsi="Arial" w:cs="Arial"/>
                 <w:sz w:val="24"/>
                 <w:szCs w:val="24"/>
               </w:rPr>
@@ -568,7 +495,7 @@
             <w:proofErr w:type="spellStart"/>
             <w:r>
               <w:rPr>
-                <w:rFonts w:cstheme="minorHAnsi"/>
+                <w:rFonts w:ascii="Arial" w:hAnsi="Arial" w:cs="Arial"/>
                 <w:sz w:val="24"/>
                 <w:szCs w:val="24"/>
               </w:rPr>
@@ -577,7 +504,7 @@
             <w:proofErr w:type="spellEnd"/>
             <w:r>
               <w:rPr>
-                <w:rFonts w:cstheme="minorHAnsi"/>
+                <w:rFonts w:ascii="Arial" w:hAnsi="Arial" w:cs="Arial"/>
                 <w:sz w:val="24"/>
                 <w:szCs w:val="24"/>
               </w:rPr>
@@ -592,14 +519,14 @@
           <w:p>
             <w:pPr>
               <w:rPr>
-                <w:rFonts w:cstheme="minorHAnsi"/>
+                <w:rFonts w:ascii="Arial" w:hAnsi="Arial" w:cs="Arial"/>
                 <w:sz w:val="24"/>
                 <w:szCs w:val="24"/>
               </w:rPr>
             </w:pPr>
             <w:r>
               <w:rPr>
-                <w:rFonts w:cstheme="minorHAnsi"/>
+                <w:rFonts w:ascii="Arial" w:hAnsi="Arial" w:cs="Arial"/>
                 <w:sz w:val="24"/>
                 <w:szCs w:val="24"/>
               </w:rPr>
@@ -608,7 +535,7 @@
             <w:proofErr w:type="spellStart"/>
             <w:r>
               <w:rPr>
-                <w:rFonts w:cstheme="minorHAnsi"/>
+                <w:rFonts w:ascii="Arial" w:hAnsi="Arial" w:cs="Arial"/>
                 <w:sz w:val="24"/>
                 <w:szCs w:val="24"/>
               </w:rPr>
@@ -617,7 +544,7 @@
             <w:proofErr w:type="spellEnd"/>
             <w:r>
               <w:rPr>
-                <w:rFonts w:cstheme="minorHAnsi"/>
+                <w:rFonts w:ascii="Arial" w:hAnsi="Arial" w:cs="Arial"/>
                 <w:sz w:val="24"/>
                 <w:szCs w:val="24"/>
               </w:rPr>
@@ -632,14 +559,14 @@
           <w:p>
             <w:pPr>
               <w:rPr>
-                <w:rFonts w:cstheme="minorHAnsi"/>
+                <w:rFonts w:ascii="Arial" w:hAnsi="Arial" w:cs="Arial"/>
                 <w:sz w:val="24"/>
                 <w:szCs w:val="24"/>
               </w:rPr>
             </w:pPr>
             <w:r>
               <w:rPr>
-                <w:rFonts w:cstheme="minorHAnsi"/>
+                <w:rFonts w:ascii="Arial" w:hAnsi="Arial" w:cs="Arial"/>
                 <w:sz w:val="24"/>
                 <w:szCs w:val="24"/>
               </w:rPr>
@@ -648,7 +575,7 @@
             <w:proofErr w:type="spellStart"/>
             <w:r>
               <w:rPr>
-                <w:rFonts w:cstheme="minorHAnsi"/>
+                <w:rFonts w:ascii="Arial" w:hAnsi="Arial" w:cs="Arial"/>
                 <w:sz w:val="24"/>
                 <w:szCs w:val="24"/>
               </w:rPr>
@@ -657,7 +584,7 @@
             <w:proofErr w:type="spellEnd"/>
             <w:r>
               <w:rPr>
-                <w:rFonts w:cstheme="minorHAnsi"/>
+                <w:rFonts w:ascii="Arial" w:hAnsi="Arial" w:cs="Arial"/>
                 <w:sz w:val="24"/>
                 <w:szCs w:val="24"/>
               </w:rPr>
@@ -666,7 +593,7 @@
             <w:proofErr w:type="spellStart"/>
             <w:r>
               <w:rPr>
-                <w:rFonts w:cstheme="minorHAnsi"/>
+                <w:rFonts w:ascii="Arial" w:hAnsi="Arial" w:cs="Arial"/>
                 <w:sz w:val="24"/>
                 <w:szCs w:val="24"/>
               </w:rPr>
@@ -675,7 +602,7 @@
             <w:proofErr w:type="spellEnd"/>
             <w:r>
               <w:rPr>
-                <w:rFonts w:cstheme="minorHAnsi"/>
+                <w:rFonts w:ascii="Arial" w:hAnsi="Arial" w:cs="Arial"/>
                 <w:sz w:val="24"/>
                 <w:szCs w:val="24"/>
               </w:rPr>
@@ -692,14 +619,14 @@
           <w:p>
             <w:pPr>
               <w:rPr>
-                <w:rFonts w:cstheme="minorHAnsi"/>
+                <w:rFonts w:ascii="Arial" w:hAnsi="Arial" w:cs="Arial"/>
                 <w:sz w:val="24"/>
                 <w:szCs w:val="24"/>
               </w:rPr>
             </w:pPr>
             <w:r>
               <w:rPr>
-                <w:rFonts w:cstheme="minorHAnsi"/>
+                <w:rFonts w:ascii="Arial" w:hAnsi="Arial" w:cs="Arial"/>
                 <w:sz w:val="24"/>
                 <w:szCs w:val="24"/>
               </w:rPr>
@@ -708,7 +635,7 @@
             <w:proofErr w:type="spellStart"/>
             <w:r>
               <w:rPr>
-                <w:rFonts w:cstheme="minorHAnsi"/>
+                <w:rFonts w:ascii="Arial" w:hAnsi="Arial" w:cs="Arial"/>
                 <w:sz w:val="24"/>
                 <w:szCs w:val="24"/>
               </w:rPr>
@@ -717,7 +644,7 @@
             <w:proofErr w:type="spellEnd"/>
             <w:r>
               <w:rPr>
-                <w:rFonts w:cstheme="minorHAnsi"/>
+                <w:rFonts w:ascii="Arial" w:hAnsi="Arial" w:cs="Arial"/>
                 <w:sz w:val="24"/>
                 <w:szCs w:val="24"/>
               </w:rPr>
@@ -732,7 +659,7 @@
           <w:p>
             <w:pPr>
               <w:rPr>
-                <w:rFonts w:cstheme="minorHAnsi"/>
+                <w:rFonts w:ascii="Arial" w:hAnsi="Arial" w:cs="Arial"/>
                 <w:sz w:val="24"/>
                 <w:szCs w:val="24"/>
               </w:rPr>
@@ -746,7 +673,7 @@
           <w:p>
             <w:pPr>
               <w:rPr>
-                <w:rFonts w:cstheme="minorHAnsi"/>
+                <w:rFonts w:ascii="Arial" w:hAnsi="Arial" w:cs="Arial"/>
                 <w:sz w:val="24"/>
                 <w:szCs w:val="24"/>
               </w:rPr>
@@ -758,7 +685,7 @@
     <w:p>
       <w:pPr>
         <w:rPr>
-          <w:rFonts w:cstheme="minorHAnsi"/>
+          <w:rFonts w:ascii="Arial" w:hAnsi="Arial" w:cs="Arial"/>
           <w:sz w:val="24"/>
           <w:szCs w:val="24"/>
         </w:rPr>
@@ -767,14 +694,14 @@
     <w:p>
       <w:pPr>
         <w:rPr>
-          <w:rFonts w:cstheme="minorHAnsi"/>
-          <w:sz w:val="24"/>
-          <w:szCs w:val="24"/>
-        </w:rPr>
-      </w:pPr>
-      <w:r>
-        <w:rPr>
-          <w:rFonts w:cstheme="minorHAnsi"/>
+          <w:rFonts w:ascii="Arial" w:hAnsi="Arial" w:cs="Arial"/>
+          <w:sz w:val="24"/>
+          <w:szCs w:val="24"/>
+        </w:rPr>
+      </w:pPr>
+      <w:r>
+        <w:rPr>
+          <w:rFonts w:ascii="Arial" w:hAnsi="Arial" w:cs="Arial"/>
           <w:sz w:val="24"/>
           <w:szCs w:val="24"/>
         </w:rPr>
@@ -783,7 +710,7 @@
       <w:proofErr w:type="spellStart"/>
       <w:r>
         <w:rPr>
-          <w:rFonts w:cstheme="minorHAnsi"/>
+          <w:rFonts w:ascii="Arial" w:hAnsi="Arial" w:cs="Arial"/>
           <w:sz w:val="24"/>
           <w:szCs w:val="24"/>
         </w:rPr>
@@ -792,7 +719,7 @@
       <w:proofErr w:type="spellEnd"/>
       <w:r>
         <w:rPr>
-          <w:rFonts w:cstheme="minorHAnsi"/>
+          <w:rFonts w:ascii="Arial" w:hAnsi="Arial" w:cs="Arial"/>
           <w:sz w:val="24"/>
           <w:szCs w:val="24"/>
         </w:rPr>
@@ -801,7 +728,7 @@
       <w:proofErr w:type="spellStart"/>
       <w:r>
         <w:rPr>
-          <w:rFonts w:cstheme="minorHAnsi"/>
+          <w:rFonts w:ascii="Arial" w:hAnsi="Arial" w:cs="Arial"/>
           <w:sz w:val="24"/>
           <w:szCs w:val="24"/>
         </w:rPr>
@@ -810,7 +737,7 @@
       <w:proofErr w:type="spellEnd"/>
       <w:r>
         <w:rPr>
-          <w:rFonts w:cstheme="minorHAnsi"/>
+          <w:rFonts w:ascii="Arial" w:hAnsi="Arial" w:cs="Arial"/>
           <w:sz w:val="24"/>
           <w:szCs w:val="24"/>
         </w:rPr>
@@ -820,7 +747,7 @@
     <w:p>
       <w:pPr>
         <w:rPr>
-          <w:rFonts w:cstheme="minorHAnsi"/>
+          <w:rFonts w:ascii="Arial" w:hAnsi="Arial" w:cs="Arial"/>
           <w:sz w:val="24"/>
           <w:szCs w:val="24"/>
         </w:rPr>
@@ -830,14 +757,14 @@
       <w:pPr>
         <w:pStyle w:val="Heading2"/>
         <w:rPr>
-          <w:rFonts w:asciiTheme="minorHAnsi" w:hAnsiTheme="minorHAnsi" w:cstheme="minorHAnsi"/>
-          <w:sz w:val="24"/>
-          <w:szCs w:val="24"/>
-        </w:rPr>
-      </w:pPr>
-      <w:r>
-        <w:rPr>
-          <w:rFonts w:asciiTheme="minorHAnsi" w:hAnsiTheme="minorHAnsi" w:cstheme="minorHAnsi"/>
+          <w:rFonts w:ascii="Arial" w:hAnsi="Arial" w:cs="Arial"/>
+          <w:sz w:val="24"/>
+          <w:szCs w:val="24"/>
+        </w:rPr>
+      </w:pPr>
+      <w:r>
+        <w:rPr>
+          <w:rFonts w:ascii="Arial" w:hAnsi="Arial" w:cs="Arial"/>
           <w:sz w:val="24"/>
           <w:szCs w:val="24"/>
         </w:rPr>
@@ -846,7 +773,7 @@
       <w:proofErr w:type="spellStart"/>
       <w:r>
         <w:rPr>
-          <w:rFonts w:asciiTheme="minorHAnsi" w:hAnsiTheme="minorHAnsi" w:cstheme="minorHAnsi"/>
+          <w:rFonts w:ascii="Arial" w:hAnsi="Arial" w:cs="Arial"/>
           <w:sz w:val="24"/>
           <w:szCs w:val="24"/>
         </w:rPr>
@@ -854,7 +781,7 @@
       </w:r>
       <w:r>
         <w:rPr>
-          <w:rFonts w:asciiTheme="minorHAnsi" w:hAnsiTheme="minorHAnsi" w:cstheme="minorHAnsi"/>
+          <w:rFonts w:ascii="Arial" w:hAnsi="Arial" w:cs="Arial"/>
           <w:sz w:val="24"/>
           <w:szCs w:val="24"/>
         </w:rPr>
@@ -863,7 +790,7 @@
       <w:proofErr w:type="spellEnd"/>
       <w:r>
         <w:rPr>
-          <w:rFonts w:asciiTheme="minorHAnsi" w:hAnsiTheme="minorHAnsi" w:cstheme="minorHAnsi"/>
+          <w:rFonts w:ascii="Arial" w:hAnsi="Arial" w:cs="Arial"/>
           <w:sz w:val="24"/>
           <w:szCs w:val="24"/>
         </w:rPr>
@@ -878,14 +805,14 @@
           <w:numId w:val="3"/>
         </w:numPr>
         <w:rPr>
-          <w:rFonts w:cstheme="minorHAnsi"/>
-          <w:sz w:val="24"/>
-          <w:szCs w:val="24"/>
-        </w:rPr>
-      </w:pPr>
-      <w:r>
-        <w:rPr>
-          <w:rFonts w:cstheme="minorHAnsi"/>
+          <w:rFonts w:ascii="Arial" w:hAnsi="Arial" w:cs="Arial"/>
+          <w:sz w:val="24"/>
+          <w:szCs w:val="24"/>
+        </w:rPr>
+      </w:pPr>
+      <w:r>
+        <w:rPr>
+          <w:rFonts w:ascii="Arial" w:hAnsi="Arial" w:cs="Arial"/>
           <w:sz w:val="24"/>
           <w:szCs w:val="24"/>
         </w:rPr>
@@ -894,7 +821,7 @@
       <w:proofErr w:type="spellStart"/>
       <w:r>
         <w:rPr>
-          <w:rFonts w:cstheme="minorHAnsi"/>
+          <w:rFonts w:ascii="Arial" w:hAnsi="Arial" w:cs="Arial"/>
           <w:sz w:val="24"/>
           <w:szCs w:val="24"/>
         </w:rPr>
@@ -903,7 +830,7 @@
       <w:proofErr w:type="spellEnd"/>
       <w:r>
         <w:rPr>
-          <w:rFonts w:cstheme="minorHAnsi"/>
+          <w:rFonts w:ascii="Arial" w:hAnsi="Arial" w:cs="Arial"/>
           <w:sz w:val="24"/>
           <w:szCs w:val="24"/>
         </w:rPr>
@@ -918,14 +845,14 @@
           <w:numId w:val="3"/>
         </w:numPr>
         <w:rPr>
-          <w:rFonts w:cstheme="minorHAnsi"/>
-          <w:sz w:val="24"/>
-          <w:szCs w:val="24"/>
-        </w:rPr>
-      </w:pPr>
-      <w:r>
-        <w:rPr>
-          <w:rFonts w:cstheme="minorHAnsi"/>
+          <w:rFonts w:ascii="Arial" w:hAnsi="Arial" w:cs="Arial"/>
+          <w:sz w:val="24"/>
+          <w:szCs w:val="24"/>
+        </w:rPr>
+      </w:pPr>
+      <w:r>
+        <w:rPr>
+          <w:rFonts w:ascii="Arial" w:hAnsi="Arial" w:cs="Arial"/>
           <w:sz w:val="24"/>
           <w:szCs w:val="24"/>
         </w:rPr>
@@ -940,14 +867,14 @@
           <w:numId w:val="3"/>
         </w:numPr>
         <w:rPr>
-          <w:rFonts w:cstheme="minorHAnsi"/>
-          <w:sz w:val="24"/>
-          <w:szCs w:val="24"/>
-        </w:rPr>
-      </w:pPr>
-      <w:r>
-        <w:rPr>
-          <w:rFonts w:cstheme="minorHAnsi"/>
+          <w:rFonts w:ascii="Arial" w:hAnsi="Arial" w:cs="Arial"/>
+          <w:sz w:val="24"/>
+          <w:szCs w:val="24"/>
+        </w:rPr>
+      </w:pPr>
+      <w:r>
+        <w:rPr>
+          <w:rFonts w:ascii="Arial" w:hAnsi="Arial" w:cs="Arial"/>
           <w:sz w:val="24"/>
           <w:szCs w:val="24"/>
         </w:rPr>
@@ -956,7 +883,7 @@
       <w:proofErr w:type="spellStart"/>
       <w:r>
         <w:rPr>
-          <w:rFonts w:cstheme="minorHAnsi"/>
+          <w:rFonts w:ascii="Arial" w:hAnsi="Arial" w:cs="Arial"/>
           <w:sz w:val="24"/>
           <w:szCs w:val="24"/>
         </w:rPr>
@@ -965,7 +892,7 @@
       <w:proofErr w:type="spellEnd"/>
       <w:r>
         <w:rPr>
-          <w:rFonts w:cstheme="minorHAnsi"/>
+          <w:rFonts w:ascii="Arial" w:hAnsi="Arial" w:cs="Arial"/>
           <w:sz w:val="24"/>
           <w:szCs w:val="24"/>
         </w:rPr>
@@ -973,7 +900,7 @@
       </w:r>
       <w:r>
         <w:rPr>
-          <w:rFonts w:cstheme="minorHAnsi"/>
+          <w:rFonts w:ascii="Arial" w:hAnsi="Arial" w:cs="Arial"/>
           <w:sz w:val="24"/>
           <w:szCs w:val="24"/>
         </w:rPr>
@@ -981,7 +908,7 @@
       </w:r>
       <w:r>
         <w:rPr>
-          <w:rFonts w:cstheme="minorHAnsi"/>
+          <w:rFonts w:ascii="Arial" w:hAnsi="Arial" w:cs="Arial"/>
           <w:sz w:val="24"/>
           <w:szCs w:val="24"/>
         </w:rPr>
@@ -991,7 +918,7 @@
     <w:p>
       <w:pPr>
         <w:rPr>
-          <w:rFonts w:cstheme="minorHAnsi"/>
+          <w:rFonts w:ascii="Arial" w:hAnsi="Arial" w:cs="Arial"/>
           <w:sz w:val="24"/>
           <w:szCs w:val="24"/>
         </w:rPr>
@@ -1000,14 +927,14 @@
     <w:p>
       <w:pPr>
         <w:rPr>
-          <w:rFonts w:cstheme="minorHAnsi"/>
-          <w:sz w:val="24"/>
-          <w:szCs w:val="24"/>
-        </w:rPr>
-      </w:pPr>
-      <w:r>
-        <w:rPr>
-          <w:rFonts w:cstheme="minorHAnsi"/>
+          <w:rFonts w:ascii="Arial" w:hAnsi="Arial" w:cs="Arial"/>
+          <w:sz w:val="24"/>
+          <w:szCs w:val="24"/>
+        </w:rPr>
+      </w:pPr>
+      <w:r>
+        <w:rPr>
+          <w:rFonts w:ascii="Arial" w:hAnsi="Arial" w:cs="Arial"/>
           <w:sz w:val="24"/>
           <w:szCs w:val="24"/>
         </w:rPr>
@@ -1017,14 +944,14 @@
     <w:p>
       <w:pPr>
         <w:rPr>
-          <w:rFonts w:cstheme="minorHAnsi"/>
-          <w:sz w:val="24"/>
-          <w:szCs w:val="24"/>
-        </w:rPr>
-      </w:pPr>
-      <w:r>
-        <w:rPr>
-          <w:rFonts w:cstheme="minorHAnsi"/>
+          <w:rFonts w:ascii="Arial" w:hAnsi="Arial" w:cs="Arial"/>
+          <w:sz w:val="24"/>
+          <w:szCs w:val="24"/>
+        </w:rPr>
+      </w:pPr>
+      <w:r>
+        <w:rPr>
+          <w:rFonts w:ascii="Arial" w:hAnsi="Arial" w:cs="Arial"/>
           <w:b/>
           <w:sz w:val="24"/>
           <w:szCs w:val="24"/>
@@ -1034,7 +961,7 @@
       <w:proofErr w:type="spellStart"/>
       <w:r>
         <w:rPr>
-          <w:rFonts w:cstheme="minorHAnsi"/>
+          <w:rFonts w:ascii="Arial" w:hAnsi="Arial" w:cs="Arial"/>
           <w:b/>
           <w:sz w:val="24"/>
           <w:szCs w:val="24"/>
@@ -1043,7 +970,7 @@
       </w:r>
       <w:r>
         <w:rPr>
-          <w:rFonts w:cstheme="minorHAnsi"/>
+          <w:rFonts w:ascii="Arial" w:hAnsi="Arial" w:cs="Arial"/>
           <w:b/>
           <w:sz w:val="24"/>
           <w:szCs w:val="24"/>
@@ -1053,7 +980,7 @@
       <w:proofErr w:type="spellEnd"/>
       <w:r>
         <w:rPr>
-          <w:rFonts w:cstheme="minorHAnsi"/>
+          <w:rFonts w:ascii="Arial" w:hAnsi="Arial" w:cs="Arial"/>
           <w:b/>
           <w:sz w:val="24"/>
           <w:szCs w:val="24"/>
@@ -1062,7 +989,7 @@
       </w:r>
       <w:r>
         <w:rPr>
-          <w:rFonts w:cstheme="minorHAnsi"/>
+          <w:rFonts w:ascii="Arial" w:hAnsi="Arial" w:cs="Arial"/>
           <w:sz w:val="24"/>
           <w:szCs w:val="24"/>
         </w:rPr>
@@ -1071,7 +998,7 @@
       <w:proofErr w:type="spellStart"/>
       <w:r>
         <w:rPr>
-          <w:rFonts w:cstheme="minorHAnsi"/>
+          <w:rFonts w:ascii="Arial" w:hAnsi="Arial" w:cs="Arial"/>
           <w:sz w:val="24"/>
           <w:szCs w:val="24"/>
         </w:rPr>
@@ -1080,7 +1007,7 @@
       <w:proofErr w:type="spellEnd"/>
       <w:r>
         <w:rPr>
-          <w:rFonts w:cstheme="minorHAnsi"/>
+          <w:rFonts w:ascii="Arial" w:hAnsi="Arial" w:cs="Arial"/>
           <w:sz w:val="24"/>
           <w:szCs w:val="24"/>
         </w:rPr>
@@ -1089,7 +1016,7 @@
       <w:proofErr w:type="spellStart"/>
       <w:r>
         <w:rPr>
-          <w:rFonts w:cstheme="minorHAnsi"/>
+          <w:rFonts w:ascii="Arial" w:hAnsi="Arial" w:cs="Arial"/>
           <w:sz w:val="24"/>
           <w:szCs w:val="24"/>
         </w:rPr>
@@ -1098,7 +1025,7 @@
       <w:proofErr w:type="spellEnd"/>
       <w:r>
         <w:rPr>
-          <w:rFonts w:cstheme="minorHAnsi"/>
+          <w:rFonts w:ascii="Arial" w:hAnsi="Arial" w:cs="Arial"/>
           <w:sz w:val="24"/>
           <w:szCs w:val="24"/>
         </w:rPr>
@@ -1106,7 +1033,7 @@
       </w:r>
       <w:r>
         <w:rPr>
-          <w:rFonts w:cstheme="minorHAnsi"/>
+          <w:rFonts w:ascii="Arial" w:hAnsi="Arial" w:cs="Arial"/>
           <w:sz w:val="24"/>
           <w:szCs w:val="24"/>
         </w:rPr>
@@ -1115,7 +1042,7 @@
       <w:proofErr w:type="spellStart"/>
       <w:r>
         <w:rPr>
-          <w:rFonts w:cstheme="minorHAnsi"/>
+          <w:rFonts w:ascii="Arial" w:hAnsi="Arial" w:cs="Arial"/>
           <w:sz w:val="24"/>
           <w:szCs w:val="24"/>
         </w:rPr>
@@ -1123,7 +1050,7 @@
       </w:r>
       <w:r>
         <w:rPr>
-          <w:rFonts w:cstheme="minorHAnsi"/>
+          <w:rFonts w:ascii="Arial" w:hAnsi="Arial" w:cs="Arial"/>
           <w:sz w:val="24"/>
           <w:szCs w:val="24"/>
         </w:rPr>
@@ -1132,7 +1059,7 @@
       <w:proofErr w:type="spellEnd"/>
       <w:r>
         <w:rPr>
-          <w:rFonts w:cstheme="minorHAnsi"/>
+          <w:rFonts w:ascii="Arial" w:hAnsi="Arial" w:cs="Arial"/>
           <w:sz w:val="24"/>
           <w:szCs w:val="24"/>
         </w:rPr>
@@ -1142,14 +1069,14 @@
     <w:p>
       <w:pPr>
         <w:rPr>
-          <w:rFonts w:cstheme="minorHAnsi"/>
-          <w:sz w:val="24"/>
-          <w:szCs w:val="24"/>
-        </w:rPr>
-      </w:pPr>
-      <w:r>
-        <w:rPr>
-          <w:rFonts w:cstheme="minorHAnsi"/>
+          <w:rFonts w:ascii="Arial" w:hAnsi="Arial" w:cs="Arial"/>
+          <w:sz w:val="24"/>
+          <w:szCs w:val="24"/>
+        </w:rPr>
+      </w:pPr>
+      <w:r>
+        <w:rPr>
+          <w:rFonts w:ascii="Arial" w:hAnsi="Arial" w:cs="Arial"/>
           <w:sz w:val="24"/>
           <w:szCs w:val="24"/>
         </w:rPr>
@@ -1159,14 +1086,14 @@
     <w:p>
       <w:pPr>
         <w:rPr>
-          <w:rFonts w:cstheme="minorHAnsi"/>
-          <w:sz w:val="24"/>
-          <w:szCs w:val="24"/>
-        </w:rPr>
-      </w:pPr>
-      <w:r>
-        <w:rPr>
-          <w:rFonts w:cstheme="minorHAnsi"/>
+          <w:rFonts w:ascii="Arial" w:hAnsi="Arial" w:cs="Arial"/>
+          <w:sz w:val="24"/>
+          <w:szCs w:val="24"/>
+        </w:rPr>
+      </w:pPr>
+      <w:r>
+        <w:rPr>
+          <w:rFonts w:ascii="Arial" w:hAnsi="Arial" w:cs="Arial"/>
           <w:sz w:val="24"/>
           <w:szCs w:val="24"/>
         </w:rPr>
@@ -1175,7 +1102,7 @@
       <w:proofErr w:type="spellStart"/>
       <w:r>
         <w:rPr>
-          <w:rFonts w:cstheme="minorHAnsi"/>
+          <w:rFonts w:ascii="Arial" w:hAnsi="Arial" w:cs="Arial"/>
           <w:sz w:val="24"/>
           <w:szCs w:val="24"/>
         </w:rPr>
@@ -1184,7 +1111,7 @@
       <w:proofErr w:type="spellEnd"/>
       <w:r>
         <w:rPr>
-          <w:rFonts w:cstheme="minorHAnsi"/>
+          <w:rFonts w:ascii="Arial" w:hAnsi="Arial" w:cs="Arial"/>
           <w:sz w:val="24"/>
           <w:szCs w:val="24"/>
         </w:rPr>
@@ -1202,7 +1129,7 @@
 </file>
 
 <file path=word/numbering.xml><?xml version="1.0" encoding="utf-8"?>
-<w:numbering xmlns:wpc="http://schemas.microsoft.com/office/word/2010/wordprocessingCanvas" xmlns:cx="http://schemas.microsoft.com/office/drawing/2014/chartex" xmlns:cx1="http://schemas.microsoft.com/office/drawing/2015/9/8/chartex" xmlns:cx2="http://schemas.microsoft.com/office/drawing/2015/10/21/chartex" xmlns:cx3="http://schemas.microsoft.com/office/drawing/2016/5/9/chartex" xmlns:cx4="http://schemas.microsoft.com/office/drawing/2016/5/10/chartex" xmlns:cx5="http://schemas.microsoft.com/office/drawing/2016/5/11/chartex" xmlns:cx6="http://schemas.microsoft.com/office/drawing/2016/5/12/chartex" xmlns:cx7="http://schemas.microsoft.com/office/drawing/2016/5/13/chartex" xmlns:cx8="http://schemas.microsoft.com/office/drawing/2016/5/14/chartex" xmlns:mc="http://schemas.openxmlformats.org/markup-compatibility/2006" xmlns:aink="http://schemas.microsoft.com/office/drawing/2016/ink" xmlns:am3d="http://schemas.microsoft.com/office/drawing/2017/model3d" xmlns:o="urn:schemas-microsoft-com:office:office" xmlns:oel="http://schemas.microsoft.com/office/2019/extlst" xmlns:r="http://schemas.openxmlformats.org/officeDocument/2006/relationships" xmlns:m="http://schemas.openxmlformats.org/officeDocument/2006/math" xmlns:v="urn:schemas-microsoft-com:vml" xmlns:wp14="http://schemas.microsoft.com/office/word/2010/wordprocessingDrawing" xmlns:wp="http://schemas.openxmlformats.org/drawingml/2006/wordprocessingDrawing" xmlns:w10="urn:schemas-microsoft-com:office:word" xmlns:w="http://schemas.openxmlformats.org/wordprocessingml/2006/main" xmlns:w14="http://schemas.microsoft.com/office/word/2010/wordml" xmlns:w15="http://schemas.microsoft.com/office/word/2012/wordml" xmlns:w16cex="http://schemas.microsoft.com/office/word/2018/wordml/cex" xmlns:w16cid="http://schemas.microsoft.com/office/word/2016/wordml/cid" xmlns:w16="http://schemas.microsoft.com/office/word/2018/wordml" xmlns:w16sdtdh="http://schemas.microsoft.com/office/word/2020/wordml/sdtdatahash" xmlns:w16se="http://schemas.microsoft.com/office/word/2015/wordml/symex" xmlns:wpg="http://schemas.microsoft.com/office/word/2010/wordprocessingGroup" xmlns:wpi="http://schemas.microsoft.com/office/word/2010/wordprocessingInk" xmlns:wne="http://schemas.microsoft.com/office/word/2006/wordml" xmlns:wps="http://schemas.microsoft.com/office/word/2010/wordprocessingShape" mc:Ignorable="w14 w15 w16se w16cid w16 w16cex w16sdtdh wp14">
+<w:numbering xmlns:wpc="http://schemas.microsoft.com/office/word/2010/wordprocessingCanvas" xmlns:cx="http://schemas.microsoft.com/office/drawing/2014/chartex" xmlns:cx1="http://schemas.microsoft.com/office/drawing/2015/9/8/chartex" xmlns:cx2="http://schemas.microsoft.com/office/drawing/2015/10/21/chartex" xmlns:cx3="http://schemas.microsoft.com/office/drawing/2016/5/9/chartex" xmlns:cx4="http://schemas.microsoft.com/office/drawing/2016/5/10/chartex" xmlns:cx5="http://schemas.microsoft.com/office/drawing/2016/5/11/chartex" xmlns:cx6="http://schemas.microsoft.com/office/drawing/2016/5/12/chartex" xmlns:cx7="http://schemas.microsoft.com/office/drawing/2016/5/13/chartex" xmlns:cx8="http://schemas.microsoft.com/office/drawing/2016/5/14/chartex" xmlns:mc="http://schemas.openxmlformats.org/markup-compatibility/2006" xmlns:aink="http://schemas.microsoft.com/office/drawing/2016/ink" xmlns:am3d="http://schemas.microsoft.com/office/drawing/2017/model3d" xmlns:o="urn:schemas-microsoft-com:office:office" xmlns:oel="http://schemas.microsoft.com/office/2019/extlst" xmlns:r="http://schemas.openxmlformats.org/officeDocument/2006/relationships" xmlns:m="http://schemas.openxmlformats.org/officeDocument/2006/math" xmlns:v="urn:schemas-microsoft-com:vml" xmlns:wp14="http://schemas.microsoft.com/office/word/2010/wordprocessingDrawing" xmlns:wp="http://schemas.openxmlformats.org/drawingml/2006/wordprocessingDrawing" xmlns:w10="urn:schemas-microsoft-com:office:word" xmlns:w="http://schemas.openxmlformats.org/wordprocessingml/2006/main" xmlns:w14="http://schemas.microsoft.com/office/word/2010/wordml" xmlns:w15="http://schemas.microsoft.com/office/word/2012/wordml" xmlns:w16cex="http://schemas.microsoft.com/office/word/2018/wordml/cex" xmlns:w16cid="http://schemas.microsoft.com/office/word/2016/wordml/cid" xmlns:w16="http://schemas.microsoft.com/office/word/2018/wordml" xmlns:w16du="http://schemas.microsoft.com/office/word/2023/wordml/word16du" xmlns:w16sdtdh="http://schemas.microsoft.com/office/word/2020/wordml/sdtdatahash" xmlns:w16se="http://schemas.microsoft.com/office/word/2015/wordml/symex" xmlns:wpg="http://schemas.microsoft.com/office/word/2010/wordprocessingGroup" xmlns:wpi="http://schemas.microsoft.com/office/word/2010/wordprocessingInk" xmlns:wne="http://schemas.microsoft.com/office/word/2006/wordml" xmlns:wps="http://schemas.microsoft.com/office/word/2010/wordprocessingShape" mc:Ignorable="w14 w15 w16se w16cid w16 w16cex w16sdtdh w16du wp14">
   <w:abstractNum w:abstractNumId="0" w15:restartNumberingAfterBreak="0">
     <w:nsid w:val="0D5A6C12"/>
     <w:multiLevelType w:val="multilevel"/>
@@ -1520,7 +1447,7 @@
 </file>
 
 <file path=word/styles.xml><?xml version="1.0" encoding="utf-8"?>
-<w:styles xmlns:mc="http://schemas.openxmlformats.org/markup-compatibility/2006" xmlns:r="http://schemas.openxmlformats.org/officeDocument/2006/relationships" xmlns:w="http://schemas.openxmlformats.org/wordprocessingml/2006/main" xmlns:w14="http://schemas.microsoft.com/office/word/2010/wordml" xmlns:w15="http://schemas.microsoft.com/office/word/2012/wordml" xmlns:w16cex="http://schemas.microsoft.com/office/word/2018/wordml/cex" xmlns:w16cid="http://schemas.microsoft.com/office/word/2016/wordml/cid" xmlns:w16="http://schemas.microsoft.com/office/word/2018/wordml" xmlns:w16sdtdh="http://schemas.microsoft.com/office/word/2020/wordml/sdtdatahash" xmlns:w16se="http://schemas.microsoft.com/office/word/2015/wordml/symex" mc:Ignorable="w14 w15 w16se w16cid w16 w16cex w16sdtdh">
+<w:styles xmlns:mc="http://schemas.openxmlformats.org/markup-compatibility/2006" xmlns:r="http://schemas.openxmlformats.org/officeDocument/2006/relationships" xmlns:w="http://schemas.openxmlformats.org/wordprocessingml/2006/main" xmlns:w14="http://schemas.microsoft.com/office/word/2010/wordml" xmlns:w15="http://schemas.microsoft.com/office/word/2012/wordml" xmlns:w16cex="http://schemas.microsoft.com/office/word/2018/wordml/cex" xmlns:w16cid="http://schemas.microsoft.com/office/word/2016/wordml/cid" xmlns:w16="http://schemas.microsoft.com/office/word/2018/wordml" xmlns:w16du="http://schemas.microsoft.com/office/word/2023/wordml/word16du" xmlns:w16sdtdh="http://schemas.microsoft.com/office/word/2020/wordml/sdtdatahash" xmlns:w16se="http://schemas.microsoft.com/office/word/2015/wordml/symex" mc:Ignorable="w14 w15 w16se w16cid w16 w16cex w16sdtdh w16du">
   <w:docDefaults>
     <w:rPrDefault>
       <w:rPr>

</xml_diff>